<commit_message>
Cleaning up the vector proofs document * Fixing typos * Cleaning up minor errors * Fixing the names of the properties
</commit_message>
<xml_diff>
--- a/zayd_homework/chapter1/section1.3_vectors/math129a_vector_operation_proofs.docx
+++ b/zayd_homework/chapter1/section1.3_vectors/math129a_vector_operation_proofs.docx
@@ -188,6 +188,22 @@
                 <w:szCs w:val="18"/>
               </w:rPr>
               <w:t>Commutative</w:t>
+            </w:r>
+            <w:r>
+              <w:rPr>
+                <w:b/>
+                <w:color w:val="006600"/>
+                <w:sz w:val="18"/>
+                <w:szCs w:val="18"/>
+              </w:rPr>
+              <w:t xml:space="preserve"> </w:t>
+            </w:r>
+            <w:r>
+              <w:rPr>
+                <w:sz w:val="18"/>
+                <w:szCs w:val="18"/>
+              </w:rPr>
+              <w:t>(Vector Addition)</w:t>
             </w:r>
           </w:p>
         </w:tc>
@@ -554,6 +570,22 @@
               </w:rPr>
               <w:t>Inverse</w:t>
             </w:r>
+            <w:r>
+              <w:rPr>
+                <w:b/>
+                <w:color w:val="006600"/>
+                <w:sz w:val="18"/>
+                <w:szCs w:val="18"/>
+              </w:rPr>
+              <w:t xml:space="preserve"> </w:t>
+            </w:r>
+            <w:r>
+              <w:rPr>
+                <w:sz w:val="18"/>
+                <w:szCs w:val="18"/>
+              </w:rPr>
+              <w:t>(Vector Addition)</w:t>
+            </w:r>
           </w:p>
         </w:tc>
         <w:tc>
@@ -648,6 +680,44 @@
                     </m:acc>
                   </m:e>
                 </m:d>
+                <m:r>
+                  <w:rPr>
+                    <w:rFonts w:ascii="Cambria Math" w:hAnsi="Cambria Math"/>
+                    <w:sz w:val="18"/>
+                    <w:szCs w:val="18"/>
+                  </w:rPr>
+                  <m:t>=</m:t>
+                </m:r>
+                <m:d>
+                  <m:dPr>
+                    <m:ctrlPr>
+                      <w:rPr>
+                        <w:rFonts w:ascii="Cambria Math" w:hAnsi="Cambria Math"/>
+                        <w:i/>
+                        <w:sz w:val="18"/>
+                        <w:szCs w:val="18"/>
+                      </w:rPr>
+                    </m:ctrlPr>
+                  </m:dPr>
+                  <m:e>
+                    <m:r>
+                      <w:rPr>
+                        <w:rFonts w:ascii="Cambria Math" w:hAnsi="Cambria Math"/>
+                        <w:sz w:val="18"/>
+                        <w:szCs w:val="18"/>
+                      </w:rPr>
+                      <m:t>-u</m:t>
+                    </m:r>
+                  </m:e>
+                </m:d>
+                <m:r>
+                  <w:rPr>
+                    <w:rFonts w:ascii="Cambria Math" w:hAnsi="Cambria Math"/>
+                    <w:sz w:val="18"/>
+                    <w:szCs w:val="18"/>
+                  </w:rPr>
+                  <m:t>+u</m:t>
+                </m:r>
                 <m:r>
                   <w:rPr>
                     <w:rFonts w:ascii="Cambria Math" w:hAnsi="Cambria Math"/>
@@ -1224,28 +1294,7 @@
                 <w:sz w:val="18"/>
                 <w:szCs w:val="18"/>
               </w:rPr>
-              <w:t xml:space="preserve"> </w:t>
-            </w:r>
-            <w:r>
-              <w:rPr>
-                <w:sz w:val="18"/>
-                <w:szCs w:val="18"/>
-              </w:rPr>
-              <w:t>(</w:t>
-            </w:r>
-            <w:r>
-              <w:rPr>
-                <w:sz w:val="18"/>
-                <w:szCs w:val="18"/>
-              </w:rPr>
-              <w:t>Vector Addition</w:t>
-            </w:r>
-            <w:r>
-              <w:rPr>
-                <w:sz w:val="18"/>
-                <w:szCs w:val="18"/>
-              </w:rPr>
-              <w:t>)</w:t>
+              <w:t xml:space="preserve"> (Vector Addition)</w:t>
             </w:r>
           </w:p>
         </w:tc>
@@ -1469,14 +1518,7 @@
                 <w:sz w:val="18"/>
                 <w:szCs w:val="18"/>
               </w:rPr>
-              <w:t xml:space="preserve"> </w:t>
-            </w:r>
-            <w:r>
-              <w:rPr>
-                <w:sz w:val="18"/>
-                <w:szCs w:val="18"/>
-              </w:rPr>
-              <w:t>(Scalar Multiplication)</w:t>
+              <w:t xml:space="preserve"> (Scalar Multiplication)</w:t>
             </w:r>
           </w:p>
         </w:tc>
@@ -1967,15 +2009,16 @@
                 <w:sz w:val="18"/>
                 <w:szCs w:val="18"/>
               </w:rPr>
-              <w:t xml:space="preserve">Proof </w:t>
+              <w:t xml:space="preserve">Proof of the Commutative Property of </w:t>
             </w:r>
             <w:r>
               <w:rPr>
                 <w:b/>
+                <w:color w:val="008000"/>
                 <w:sz w:val="18"/>
                 <w:szCs w:val="18"/>
               </w:rPr>
-              <w:t>of Commutativity</w:t>
+              <w:t>Vector Addition</w:t>
             </w:r>
           </w:p>
           <w:p>
@@ -2902,7 +2945,24 @@
                 <w:sz w:val="14"/>
                 <w:szCs w:val="14"/>
               </w:rPr>
-              <w:t xml:space="preserve"> property of addition</w:t>
+              <w:t xml:space="preserve"> property of </w:t>
+            </w:r>
+            <w:r>
+              <w:rPr>
+                <w:b/>
+                <w:sz w:val="14"/>
+                <w:szCs w:val="14"/>
+              </w:rPr>
+              <w:t xml:space="preserve">real number </w:t>
+            </w:r>
+            <w:r>
+              <w:rPr>
+                <w:b/>
+                <w:color w:val="FF0000"/>
+                <w:sz w:val="14"/>
+                <w:szCs w:val="14"/>
+              </w:rPr>
+              <w:t>addition</w:t>
             </w:r>
             <w:r>
               <w:rPr>
@@ -3457,12 +3517,44 @@
             </w:r>
             <w:r>
               <w:rPr>
+                <w:sz w:val="14"/>
+                <w:szCs w:val="14"/>
+              </w:rPr>
+              <w:t xml:space="preserve">the </w:t>
+            </w:r>
+            <w:r>
+              <w:rPr>
                 <w:b/>
                 <w:color w:val="FF0000"/>
                 <w:sz w:val="14"/>
                 <w:szCs w:val="14"/>
               </w:rPr>
-              <w:t xml:space="preserve">vector addition and the definition of </w:t>
+              <w:t xml:space="preserve">definition of </w:t>
+            </w:r>
+            <w:r>
+              <w:rPr>
+                <w:b/>
+                <w:color w:val="FF0000"/>
+                <w:sz w:val="14"/>
+                <w:szCs w:val="14"/>
+              </w:rPr>
+              <w:t xml:space="preserve">vector addition </w:t>
+            </w:r>
+            <w:r>
+              <w:rPr>
+                <w:sz w:val="14"/>
+                <w:szCs w:val="14"/>
+              </w:rPr>
+              <w:t>and the</w:t>
+            </w:r>
+            <w:r>
+              <w:rPr>
+                <w:b/>
+                <w:color w:val="FF0000"/>
+                <w:sz w:val="14"/>
+                <w:szCs w:val="14"/>
+              </w:rPr>
+              <w:t xml:space="preserve"> definition of </w:t>
             </w:r>
             <m:oMath>
               <m:acc>
@@ -3915,8 +4007,43 @@
                 <w:sz w:val="18"/>
                 <w:szCs w:val="18"/>
               </w:rPr>
-              <w:t>Inverse (Vector Addition)</w:t>
-            </w:r>
+              <w:t>the</w:t>
+            </w:r>
+            <w:r>
+              <w:rPr>
+                <w:b/>
+                <w:sz w:val="18"/>
+                <w:szCs w:val="18"/>
+              </w:rPr>
+              <w:t xml:space="preserve"> </w:t>
+            </w:r>
+            <w:r>
+              <w:rPr>
+                <w:b/>
+                <w:sz w:val="18"/>
+                <w:szCs w:val="18"/>
+              </w:rPr>
+              <w:t xml:space="preserve">Inverse </w:t>
+            </w:r>
+            <w:r>
+              <w:rPr>
+                <w:b/>
+                <w:sz w:val="18"/>
+                <w:szCs w:val="18"/>
+              </w:rPr>
+              <w:t xml:space="preserve">Property of </w:t>
+            </w:r>
+            <w:r>
+              <w:rPr>
+                <w:b/>
+                <w:color w:val="008000"/>
+                <w:sz w:val="18"/>
+                <w:szCs w:val="18"/>
+              </w:rPr>
+              <w:t>Vector Addition</w:t>
+            </w:r>
+            <w:bookmarkStart w:id="0" w:name="_GoBack"/>
+            <w:bookmarkEnd w:id="0"/>
           </w:p>
           <w:p>
             <w:pPr>
@@ -4104,396 +4231,8 @@
                 <w:szCs w:val="14"/>
               </w:rPr>
             </w:pPr>
-            <m:oMath>
-              <m:acc>
-                <m:accPr>
-                  <m:chr m:val="⃗"/>
-                  <m:ctrlPr>
-                    <w:rPr>
-                      <w:rFonts w:ascii="Cambria Math" w:eastAsiaTheme="minorEastAsia" w:hAnsi="Cambria Math"/>
-                      <w:i/>
-                      <w:sz w:val="14"/>
-                      <w:szCs w:val="14"/>
-                    </w:rPr>
-                  </m:ctrlPr>
-                </m:accPr>
-                <m:e>
-                  <m:r>
-                    <w:rPr>
-                      <w:rFonts w:ascii="Cambria Math" w:eastAsiaTheme="minorEastAsia" w:hAnsi="Cambria Math"/>
-                      <w:sz w:val="14"/>
-                      <w:szCs w:val="14"/>
-                    </w:rPr>
-                    <m:t>u</m:t>
-                  </m:r>
-                </m:e>
-              </m:acc>
-              <m:r>
-                <w:rPr>
-                  <w:rFonts w:ascii="Cambria Math" w:eastAsiaTheme="minorEastAsia" w:hAnsi="Cambria Math"/>
-                  <w:sz w:val="14"/>
-                  <w:szCs w:val="14"/>
-                </w:rPr>
-                <m:t>=(</m:t>
-              </m:r>
-              <m:sSub>
-                <m:sSubPr>
-                  <m:ctrlPr>
-                    <w:rPr>
-                      <w:rFonts w:ascii="Cambria Math" w:eastAsiaTheme="minorEastAsia" w:hAnsi="Cambria Math"/>
-                      <w:i/>
-                      <w:sz w:val="14"/>
-                      <w:szCs w:val="14"/>
-                    </w:rPr>
-                  </m:ctrlPr>
-                </m:sSubPr>
-                <m:e>
-                  <m:r>
-                    <w:rPr>
-                      <w:rFonts w:ascii="Cambria Math" w:eastAsiaTheme="minorEastAsia" w:hAnsi="Cambria Math"/>
-                      <w:sz w:val="14"/>
-                      <w:szCs w:val="14"/>
-                    </w:rPr>
-                    <m:t>u</m:t>
-                  </m:r>
-                </m:e>
-                <m:sub>
-                  <m:r>
-                    <w:rPr>
-                      <w:rFonts w:ascii="Cambria Math" w:eastAsiaTheme="minorEastAsia" w:hAnsi="Cambria Math"/>
-                      <w:sz w:val="14"/>
-                      <w:szCs w:val="14"/>
-                    </w:rPr>
-                    <m:t>1</m:t>
-                  </m:r>
-                </m:sub>
-              </m:sSub>
-              <m:r>
-                <w:rPr>
-                  <w:rFonts w:ascii="Cambria Math" w:eastAsiaTheme="minorEastAsia" w:hAnsi="Cambria Math"/>
-                  <w:sz w:val="14"/>
-                  <w:szCs w:val="14"/>
-                </w:rPr>
-                <m:t>,</m:t>
-              </m:r>
-              <m:sSub>
-                <m:sSubPr>
-                  <m:ctrlPr>
-                    <w:rPr>
-                      <w:rFonts w:ascii="Cambria Math" w:eastAsiaTheme="minorEastAsia" w:hAnsi="Cambria Math"/>
-                      <w:i/>
-                      <w:sz w:val="14"/>
-                      <w:szCs w:val="14"/>
-                    </w:rPr>
-                  </m:ctrlPr>
-                </m:sSubPr>
-                <m:e>
-                  <m:r>
-                    <w:rPr>
-                      <w:rFonts w:ascii="Cambria Math" w:eastAsiaTheme="minorEastAsia" w:hAnsi="Cambria Math"/>
-                      <w:sz w:val="14"/>
-                      <w:szCs w:val="14"/>
-                    </w:rPr>
-                    <m:t>u</m:t>
-                  </m:r>
-                </m:e>
-                <m:sub>
-                  <m:r>
-                    <w:rPr>
-                      <w:rFonts w:ascii="Cambria Math" w:eastAsiaTheme="minorEastAsia" w:hAnsi="Cambria Math"/>
-                      <w:sz w:val="14"/>
-                      <w:szCs w:val="14"/>
-                    </w:rPr>
-                    <m:t>2</m:t>
-                  </m:r>
-                </m:sub>
-              </m:sSub>
-              <m:r>
-                <w:rPr>
-                  <w:rFonts w:ascii="Cambria Math" w:eastAsiaTheme="minorEastAsia" w:hAnsi="Cambria Math"/>
-                  <w:sz w:val="14"/>
-                  <w:szCs w:val="14"/>
-                </w:rPr>
-                <m:t>,…,</m:t>
-              </m:r>
-              <m:sSub>
-                <m:sSubPr>
-                  <m:ctrlPr>
-                    <w:rPr>
-                      <w:rFonts w:ascii="Cambria Math" w:eastAsiaTheme="minorEastAsia" w:hAnsi="Cambria Math"/>
-                      <w:i/>
-                      <w:sz w:val="14"/>
-                      <w:szCs w:val="14"/>
-                    </w:rPr>
-                  </m:ctrlPr>
-                </m:sSubPr>
-                <m:e>
-                  <m:r>
-                    <w:rPr>
-                      <w:rFonts w:ascii="Cambria Math" w:eastAsiaTheme="minorEastAsia" w:hAnsi="Cambria Math"/>
-                      <w:sz w:val="14"/>
-                      <w:szCs w:val="14"/>
-                    </w:rPr>
-                    <m:t>u</m:t>
-                  </m:r>
-                </m:e>
-                <m:sub>
-                  <m:r>
-                    <w:rPr>
-                      <w:rFonts w:ascii="Cambria Math" w:eastAsiaTheme="minorEastAsia" w:hAnsi="Cambria Math"/>
-                      <w:sz w:val="14"/>
-                      <w:szCs w:val="14"/>
-                    </w:rPr>
-                    <m:t>n</m:t>
-                  </m:r>
-                </m:sub>
-              </m:sSub>
-              <m:r>
-                <w:rPr>
-                  <w:rFonts w:ascii="Cambria Math" w:eastAsiaTheme="minorEastAsia" w:hAnsi="Cambria Math"/>
-                  <w:sz w:val="14"/>
-                  <w:szCs w:val="14"/>
-                </w:rPr>
-                <m:t>)</m:t>
-              </m:r>
-            </m:oMath>
-            <w:r>
-              <w:rPr>
-                <w:rFonts w:eastAsiaTheme="minorEastAsia"/>
-                <w:sz w:val="14"/>
-                <w:szCs w:val="14"/>
-              </w:rPr>
-              <w:t xml:space="preserve">  and </w:t>
-            </w:r>
-            <m:oMath>
-              <m:acc>
-                <m:accPr>
-                  <m:chr m:val="⃗"/>
-                  <m:ctrlPr>
-                    <w:rPr>
-                      <w:rFonts w:ascii="Cambria Math" w:eastAsiaTheme="minorEastAsia" w:hAnsi="Cambria Math"/>
-                      <w:i/>
-                      <w:sz w:val="14"/>
-                      <w:szCs w:val="14"/>
-                    </w:rPr>
-                  </m:ctrlPr>
-                </m:accPr>
-                <m:e>
-                  <m:r>
-                    <w:rPr>
-                      <w:rFonts w:ascii="Cambria Math" w:eastAsiaTheme="minorEastAsia" w:hAnsi="Cambria Math"/>
-                      <w:sz w:val="14"/>
-                      <w:szCs w:val="14"/>
-                    </w:rPr>
-                    <m:t>v</m:t>
-                  </m:r>
-                </m:e>
-              </m:acc>
-              <m:r>
-                <w:rPr>
-                  <w:rFonts w:ascii="Cambria Math" w:eastAsiaTheme="minorEastAsia" w:hAnsi="Cambria Math"/>
-                  <w:sz w:val="14"/>
-                  <w:szCs w:val="14"/>
-                </w:rPr>
-                <m:t>=(</m:t>
-              </m:r>
-              <m:sSub>
-                <m:sSubPr>
-                  <m:ctrlPr>
-                    <w:rPr>
-                      <w:rFonts w:ascii="Cambria Math" w:eastAsiaTheme="minorEastAsia" w:hAnsi="Cambria Math"/>
-                      <w:i/>
-                      <w:sz w:val="14"/>
-                      <w:szCs w:val="14"/>
-                    </w:rPr>
-                  </m:ctrlPr>
-                </m:sSubPr>
-                <m:e>
-                  <m:r>
-                    <w:rPr>
-                      <w:rFonts w:ascii="Cambria Math" w:eastAsiaTheme="minorEastAsia" w:hAnsi="Cambria Math"/>
-                      <w:sz w:val="14"/>
-                      <w:szCs w:val="14"/>
-                    </w:rPr>
-                    <m:t>v</m:t>
-                  </m:r>
-                </m:e>
-                <m:sub>
-                  <m:r>
-                    <w:rPr>
-                      <w:rFonts w:ascii="Cambria Math" w:eastAsiaTheme="minorEastAsia" w:hAnsi="Cambria Math"/>
-                      <w:sz w:val="14"/>
-                      <w:szCs w:val="14"/>
-                    </w:rPr>
-                    <m:t>1</m:t>
-                  </m:r>
-                </m:sub>
-              </m:sSub>
-              <m:r>
-                <w:rPr>
-                  <w:rFonts w:ascii="Cambria Math" w:eastAsiaTheme="minorEastAsia" w:hAnsi="Cambria Math"/>
-                  <w:sz w:val="14"/>
-                  <w:szCs w:val="14"/>
-                </w:rPr>
-                <m:t>,</m:t>
-              </m:r>
-              <m:sSub>
-                <m:sSubPr>
-                  <m:ctrlPr>
-                    <w:rPr>
-                      <w:rFonts w:ascii="Cambria Math" w:eastAsiaTheme="minorEastAsia" w:hAnsi="Cambria Math"/>
-                      <w:i/>
-                      <w:sz w:val="14"/>
-                      <w:szCs w:val="14"/>
-                    </w:rPr>
-                  </m:ctrlPr>
-                </m:sSubPr>
-                <m:e>
-                  <m:r>
-                    <w:rPr>
-                      <w:rFonts w:ascii="Cambria Math" w:eastAsiaTheme="minorEastAsia" w:hAnsi="Cambria Math"/>
-                      <w:sz w:val="14"/>
-                      <w:szCs w:val="14"/>
-                    </w:rPr>
-                    <m:t>v</m:t>
-                  </m:r>
-                </m:e>
-                <m:sub>
-                  <m:r>
-                    <w:rPr>
-                      <w:rFonts w:ascii="Cambria Math" w:eastAsiaTheme="minorEastAsia" w:hAnsi="Cambria Math"/>
-                      <w:sz w:val="14"/>
-                      <w:szCs w:val="14"/>
-                    </w:rPr>
-                    <m:t>2</m:t>
-                  </m:r>
-                </m:sub>
-              </m:sSub>
-              <m:r>
-                <w:rPr>
-                  <w:rFonts w:ascii="Cambria Math" w:eastAsiaTheme="minorEastAsia" w:hAnsi="Cambria Math"/>
-                  <w:sz w:val="14"/>
-                  <w:szCs w:val="14"/>
-                </w:rPr>
-                <m:t>,…,</m:t>
-              </m:r>
-              <m:sSub>
-                <m:sSubPr>
-                  <m:ctrlPr>
-                    <w:rPr>
-                      <w:rFonts w:ascii="Cambria Math" w:eastAsiaTheme="minorEastAsia" w:hAnsi="Cambria Math"/>
-                      <w:i/>
-                      <w:sz w:val="14"/>
-                      <w:szCs w:val="14"/>
-                    </w:rPr>
-                  </m:ctrlPr>
-                </m:sSubPr>
-                <m:e>
-                  <m:r>
-                    <w:rPr>
-                      <w:rFonts w:ascii="Cambria Math" w:eastAsiaTheme="minorEastAsia" w:hAnsi="Cambria Math"/>
-                      <w:sz w:val="14"/>
-                      <w:szCs w:val="14"/>
-                    </w:rPr>
-                    <m:t>v</m:t>
-                  </m:r>
-                </m:e>
-                <m:sub>
-                  <m:r>
-                    <w:rPr>
-                      <w:rFonts w:ascii="Cambria Math" w:eastAsiaTheme="minorEastAsia" w:hAnsi="Cambria Math"/>
-                      <w:sz w:val="14"/>
-                      <w:szCs w:val="14"/>
-                    </w:rPr>
-                    <m:t>n</m:t>
-                  </m:r>
-                </m:sub>
-              </m:sSub>
-              <m:r>
-                <w:rPr>
-                  <w:rFonts w:ascii="Cambria Math" w:eastAsiaTheme="minorEastAsia" w:hAnsi="Cambria Math"/>
-                  <w:sz w:val="14"/>
-                  <w:szCs w:val="14"/>
-                </w:rPr>
-                <m:t>)</m:t>
-              </m:r>
-            </m:oMath>
-          </w:p>
-          <w:p>
-            <w:pPr>
-              <w:pStyle w:val="ListParagraph"/>
-              <w:ind w:left="162"/>
-              <w:rPr>
-                <w:sz w:val="14"/>
-                <w:szCs w:val="14"/>
-              </w:rPr>
-            </w:pPr>
-          </w:p>
-          <w:p>
-            <w:pPr>
-              <w:pStyle w:val="ListParagraph"/>
-              <w:numPr>
-                <w:ilvl w:val="0"/>
-                <w:numId w:val="8"/>
-              </w:numPr>
-              <w:ind w:left="162" w:hanging="162"/>
-              <w:rPr>
-                <w:sz w:val="14"/>
-                <w:szCs w:val="14"/>
-              </w:rPr>
-            </w:pPr>
-            <w:r>
-              <w:rPr>
-                <w:sz w:val="14"/>
-                <w:szCs w:val="14"/>
-              </w:rPr>
-              <w:t xml:space="preserve">By the </w:t>
-            </w:r>
-            <w:r>
-              <w:rPr>
-                <w:b/>
-                <w:color w:val="FF0000"/>
-                <w:sz w:val="14"/>
-                <w:szCs w:val="14"/>
-              </w:rPr>
-              <w:t>definition of scalar multiplication</w:t>
-            </w:r>
-            <w:r>
-              <w:rPr>
-                <w:sz w:val="14"/>
-                <w:szCs w:val="14"/>
-              </w:rPr>
-              <w:t>:</w:t>
-            </w:r>
-            <w:r>
-              <w:rPr>
-                <w:rFonts w:eastAsiaTheme="minorEastAsia"/>
-                <w:sz w:val="14"/>
-                <w:szCs w:val="14"/>
-              </w:rPr>
-              <w:t xml:space="preserve"> </w:t>
-            </w:r>
-          </w:p>
-          <w:p>
-            <w:pPr>
-              <w:ind w:left="180" w:hanging="180"/>
-              <w:jc w:val="center"/>
-              <w:rPr>
-                <w:rFonts w:eastAsiaTheme="minorEastAsia"/>
-                <w:sz w:val="14"/>
-                <w:szCs w:val="14"/>
-              </w:rPr>
-            </w:pPr>
             <m:oMathPara>
               <m:oMath>
-                <m:r>
-                  <w:rPr>
-                    <w:rFonts w:ascii="Cambria Math" w:eastAsiaTheme="minorEastAsia" w:hAnsi="Cambria Math"/>
-                    <w:sz w:val="14"/>
-                    <w:szCs w:val="14"/>
-                  </w:rPr>
-                  <m:t>-</m:t>
-                </m:r>
                 <m:acc>
                   <m:accPr>
                     <m:chr m:val="⃗"/>
@@ -4523,23 +4262,7 @@
                     <w:sz w:val="14"/>
                     <w:szCs w:val="14"/>
                   </w:rPr>
-                  <m:t>=(-1)u</m:t>
-                </m:r>
-                <m:r>
-                  <w:rPr>
-                    <w:rFonts w:ascii="Cambria Math" w:eastAsiaTheme="minorEastAsia" w:hAnsi="Cambria Math"/>
-                    <w:sz w:val="14"/>
-                    <w:szCs w:val="14"/>
-                  </w:rPr>
                   <m:t>=(</m:t>
-                </m:r>
-                <m:r>
-                  <w:rPr>
-                    <w:rFonts w:ascii="Cambria Math" w:eastAsiaTheme="minorEastAsia" w:hAnsi="Cambria Math"/>
-                    <w:sz w:val="14"/>
-                    <w:szCs w:val="14"/>
-                  </w:rPr>
-                  <m:t>-</m:t>
                 </m:r>
                 <m:sSub>
                   <m:sSubPr>
@@ -4580,14 +4303,6 @@
                     <w:szCs w:val="14"/>
                   </w:rPr>
                   <m:t>,</m:t>
-                </m:r>
-                <m:r>
-                  <w:rPr>
-                    <w:rFonts w:ascii="Cambria Math" w:eastAsiaTheme="minorEastAsia" w:hAnsi="Cambria Math"/>
-                    <w:sz w:val="14"/>
-                    <w:szCs w:val="14"/>
-                  </w:rPr>
-                  <m:t>-</m:t>
                 </m:r>
                 <m:sSub>
                   <m:sSubPr>
@@ -4647,8 +4362,119 @@
                         <w:sz w:val="14"/>
                         <w:szCs w:val="14"/>
                       </w:rPr>
-                      <m:t>-</m:t>
+                      <m:t>u</m:t>
                     </m:r>
+                  </m:e>
+                  <m:sub>
+                    <m:r>
+                      <w:rPr>
+                        <w:rFonts w:ascii="Cambria Math" w:eastAsiaTheme="minorEastAsia" w:hAnsi="Cambria Math"/>
+                        <w:sz w:val="14"/>
+                        <w:szCs w:val="14"/>
+                      </w:rPr>
+                      <m:t>n</m:t>
+                    </m:r>
+                  </m:sub>
+                </m:sSub>
+                <m:r>
+                  <w:rPr>
+                    <w:rFonts w:ascii="Cambria Math" w:eastAsiaTheme="minorEastAsia" w:hAnsi="Cambria Math"/>
+                    <w:sz w:val="14"/>
+                    <w:szCs w:val="14"/>
+                  </w:rPr>
+                  <m:t>)</m:t>
+                </m:r>
+              </m:oMath>
+            </m:oMathPara>
+          </w:p>
+          <w:p>
+            <w:pPr>
+              <w:pStyle w:val="ListParagraph"/>
+              <w:ind w:left="162"/>
+              <w:rPr>
+                <w:sz w:val="14"/>
+                <w:szCs w:val="14"/>
+              </w:rPr>
+            </w:pPr>
+          </w:p>
+          <w:p>
+            <w:pPr>
+              <w:pStyle w:val="ListParagraph"/>
+              <w:numPr>
+                <w:ilvl w:val="0"/>
+                <w:numId w:val="8"/>
+              </w:numPr>
+              <w:ind w:left="162" w:hanging="162"/>
+              <w:rPr>
+                <w:sz w:val="14"/>
+                <w:szCs w:val="14"/>
+              </w:rPr>
+            </w:pPr>
+            <w:r>
+              <w:rPr>
+                <w:sz w:val="14"/>
+                <w:szCs w:val="14"/>
+              </w:rPr>
+              <w:t xml:space="preserve">By the </w:t>
+            </w:r>
+            <w:r>
+              <w:rPr>
+                <w:b/>
+                <w:color w:val="FF0000"/>
+                <w:sz w:val="14"/>
+                <w:szCs w:val="14"/>
+              </w:rPr>
+              <w:t>definition of scalar multiplication</w:t>
+            </w:r>
+            <w:r>
+              <w:rPr>
+                <w:sz w:val="14"/>
+                <w:szCs w:val="14"/>
+              </w:rPr>
+              <w:t>:</w:t>
+            </w:r>
+            <w:r>
+              <w:rPr>
+                <w:rFonts w:eastAsiaTheme="minorEastAsia"/>
+                <w:sz w:val="14"/>
+                <w:szCs w:val="14"/>
+              </w:rPr>
+              <w:t xml:space="preserve"> </w:t>
+            </w:r>
+          </w:p>
+          <w:p>
+            <w:pPr>
+              <w:ind w:left="180" w:hanging="180"/>
+              <w:jc w:val="center"/>
+              <w:rPr>
+                <w:rFonts w:eastAsiaTheme="minorEastAsia"/>
+                <w:sz w:val="14"/>
+                <w:szCs w:val="14"/>
+              </w:rPr>
+            </w:pPr>
+            <m:oMathPara>
+              <m:oMath>
+                <m:r>
+                  <w:rPr>
+                    <w:rFonts w:ascii="Cambria Math" w:eastAsiaTheme="minorEastAsia" w:hAnsi="Cambria Math"/>
+                    <w:sz w:val="14"/>
+                    <w:szCs w:val="14"/>
+                  </w:rPr>
+                  <m:t>-</m:t>
+                </m:r>
+                <m:acc>
+                  <m:accPr>
+                    <m:chr m:val="⃗"/>
+                    <m:ctrlPr>
+                      <w:rPr>
+                        <w:rFonts w:ascii="Cambria Math" w:eastAsiaTheme="minorEastAsia" w:hAnsi="Cambria Math"/>
+                        <w:i/>
+                        <w:sz w:val="14"/>
+                        <w:szCs w:val="14"/>
+                      </w:rPr>
+                    </m:ctrlPr>
+                  </m:accPr>
+                  <m:e>
                     <m:r>
                       <w:rPr>
                         <w:rFonts w:ascii="Cambria Math" w:eastAsiaTheme="minorEastAsia" w:hAnsi="Cambria Math"/>
@@ -4656,6 +4482,116 @@
                         <w:szCs w:val="14"/>
                       </w:rPr>
                       <m:t>u</m:t>
+                    </m:r>
+                  </m:e>
+                </m:acc>
+                <m:r>
+                  <w:rPr>
+                    <w:rFonts w:ascii="Cambria Math" w:eastAsiaTheme="minorEastAsia" w:hAnsi="Cambria Math"/>
+                    <w:sz w:val="14"/>
+                    <w:szCs w:val="14"/>
+                  </w:rPr>
+                  <m:t>=(-1)u=(-</m:t>
+                </m:r>
+                <m:sSub>
+                  <m:sSubPr>
+                    <m:ctrlPr>
+                      <w:rPr>
+                        <w:rFonts w:ascii="Cambria Math" w:eastAsiaTheme="minorEastAsia" w:hAnsi="Cambria Math"/>
+                        <w:i/>
+                        <w:sz w:val="14"/>
+                        <w:szCs w:val="14"/>
+                      </w:rPr>
+                    </m:ctrlPr>
+                  </m:sSubPr>
+                  <m:e>
+                    <m:r>
+                      <w:rPr>
+                        <w:rFonts w:ascii="Cambria Math" w:eastAsiaTheme="minorEastAsia" w:hAnsi="Cambria Math"/>
+                        <w:sz w:val="14"/>
+                        <w:szCs w:val="14"/>
+                      </w:rPr>
+                      <m:t>u</m:t>
+                    </m:r>
+                  </m:e>
+                  <m:sub>
+                    <m:r>
+                      <w:rPr>
+                        <w:rFonts w:ascii="Cambria Math" w:eastAsiaTheme="minorEastAsia" w:hAnsi="Cambria Math"/>
+                        <w:sz w:val="14"/>
+                        <w:szCs w:val="14"/>
+                      </w:rPr>
+                      <m:t>1</m:t>
+                    </m:r>
+                  </m:sub>
+                </m:sSub>
+                <m:r>
+                  <w:rPr>
+                    <w:rFonts w:ascii="Cambria Math" w:eastAsiaTheme="minorEastAsia" w:hAnsi="Cambria Math"/>
+                    <w:sz w:val="14"/>
+                    <w:szCs w:val="14"/>
+                  </w:rPr>
+                  <m:t>,-</m:t>
+                </m:r>
+                <m:sSub>
+                  <m:sSubPr>
+                    <m:ctrlPr>
+                      <w:rPr>
+                        <w:rFonts w:ascii="Cambria Math" w:eastAsiaTheme="minorEastAsia" w:hAnsi="Cambria Math"/>
+                        <w:i/>
+                        <w:sz w:val="14"/>
+                        <w:szCs w:val="14"/>
+                      </w:rPr>
+                    </m:ctrlPr>
+                  </m:sSubPr>
+                  <m:e>
+                    <m:r>
+                      <w:rPr>
+                        <w:rFonts w:ascii="Cambria Math" w:eastAsiaTheme="minorEastAsia" w:hAnsi="Cambria Math"/>
+                        <w:sz w:val="14"/>
+                        <w:szCs w:val="14"/>
+                      </w:rPr>
+                      <m:t>u</m:t>
+                    </m:r>
+                  </m:e>
+                  <m:sub>
+                    <m:r>
+                      <w:rPr>
+                        <w:rFonts w:ascii="Cambria Math" w:eastAsiaTheme="minorEastAsia" w:hAnsi="Cambria Math"/>
+                        <w:sz w:val="14"/>
+                        <w:szCs w:val="14"/>
+                      </w:rPr>
+                      <m:t>2</m:t>
+                    </m:r>
+                  </m:sub>
+                </m:sSub>
+                <m:r>
+                  <w:rPr>
+                    <w:rFonts w:ascii="Cambria Math" w:eastAsiaTheme="minorEastAsia" w:hAnsi="Cambria Math"/>
+                    <w:sz w:val="14"/>
+                    <w:szCs w:val="14"/>
+                  </w:rPr>
+                  <m:t>,…,</m:t>
+                </m:r>
+                <m:sSub>
+                  <m:sSubPr>
+                    <m:ctrlPr>
+                      <w:rPr>
+                        <w:rFonts w:ascii="Cambria Math" w:eastAsiaTheme="minorEastAsia" w:hAnsi="Cambria Math"/>
+                        <w:i/>
+                        <w:sz w:val="14"/>
+                        <w:szCs w:val="14"/>
+                      </w:rPr>
+                    </m:ctrlPr>
+                  </m:sSubPr>
+                  <m:e>
+                    <m:r>
+                      <w:rPr>
+                        <w:rFonts w:ascii="Cambria Math" w:eastAsiaTheme="minorEastAsia" w:hAnsi="Cambria Math"/>
+                        <w:sz w:val="14"/>
+                        <w:szCs w:val="14"/>
+                      </w:rPr>
+                      <m:t>-u</m:t>
                     </m:r>
                   </m:e>
                   <m:sub>
@@ -4767,15 +4703,7 @@
                   <w:sz w:val="14"/>
                   <w:szCs w:val="14"/>
                 </w:rPr>
-                <m:t>+</m:t>
-              </m:r>
-              <m:r>
-                <w:rPr>
-                  <w:rFonts w:ascii="Cambria Math" w:eastAsiaTheme="minorEastAsia" w:hAnsi="Cambria Math"/>
-                  <w:sz w:val="14"/>
-                  <w:szCs w:val="14"/>
-                </w:rPr>
-                <m:t>(-</m:t>
+                <m:t>+(-</m:t>
               </m:r>
               <m:acc>
                 <m:accPr>
@@ -4806,15 +4734,7 @@
                   <w:sz w:val="14"/>
                   <w:szCs w:val="14"/>
                 </w:rPr>
-                <m:t>)</m:t>
-              </m:r>
-              <m:r>
-                <w:rPr>
-                  <w:rFonts w:ascii="Cambria Math" w:eastAsiaTheme="minorEastAsia" w:hAnsi="Cambria Math"/>
-                  <w:sz w:val="14"/>
-                  <w:szCs w:val="14"/>
-                </w:rPr>
-                <m:t>=</m:t>
+                <m:t>)=</m:t>
               </m:r>
               <m:d>
                 <m:dPr>
@@ -5183,7 +5103,33 @@
                 <w:sz w:val="14"/>
                 <w:szCs w:val="14"/>
               </w:rPr>
-              <w:t xml:space="preserve"> property of addition</w:t>
+              <w:t xml:space="preserve"> property of</w:t>
+            </w:r>
+            <w:r>
+              <w:rPr>
+                <w:b/>
+                <w:color w:val="FF0000"/>
+                <w:sz w:val="14"/>
+                <w:szCs w:val="14"/>
+              </w:rPr>
+              <w:t xml:space="preserve"> </w:t>
+            </w:r>
+            <w:r>
+              <w:rPr>
+                <w:b/>
+                <w:sz w:val="14"/>
+                <w:szCs w:val="14"/>
+              </w:rPr>
+              <w:t>real number</w:t>
+            </w:r>
+            <w:r>
+              <w:rPr>
+                <w:b/>
+                <w:color w:val="FF0000"/>
+                <w:sz w:val="14"/>
+                <w:szCs w:val="14"/>
+              </w:rPr>
+              <w:t xml:space="preserve"> addition</w:t>
             </w:r>
             <w:r>
               <w:rPr>
@@ -5710,7 +5656,7 @@
                 <w:sz w:val="18"/>
                 <w:szCs w:val="18"/>
               </w:rPr>
-              <w:t xml:space="preserve">Proof of </w:t>
+              <w:t>Proof of</w:t>
             </w:r>
             <w:r>
               <w:rPr>
@@ -5718,7 +5664,48 @@
                 <w:sz w:val="18"/>
                 <w:szCs w:val="18"/>
               </w:rPr>
-              <w:t>Associativity (Vector Addition)</w:t>
+              <w:t xml:space="preserve"> </w:t>
+            </w:r>
+            <w:r>
+              <w:rPr>
+                <w:b/>
+                <w:sz w:val="18"/>
+                <w:szCs w:val="18"/>
+              </w:rPr>
+              <w:t>the</w:t>
+            </w:r>
+            <w:r>
+              <w:rPr>
+                <w:b/>
+                <w:sz w:val="18"/>
+                <w:szCs w:val="18"/>
+              </w:rPr>
+              <w:t xml:space="preserve"> </w:t>
+            </w:r>
+            <w:r>
+              <w:rPr>
+                <w:b/>
+                <w:sz w:val="18"/>
+                <w:szCs w:val="18"/>
+              </w:rPr>
+              <w:t xml:space="preserve">Associative </w:t>
+            </w:r>
+            <w:r>
+              <w:rPr>
+                <w:b/>
+                <w:sz w:val="18"/>
+                <w:szCs w:val="18"/>
+              </w:rPr>
+              <w:t xml:space="preserve">Property for </w:t>
+            </w:r>
+            <w:r>
+              <w:rPr>
+                <w:b/>
+                <w:color w:val="008000"/>
+                <w:sz w:val="18"/>
+                <w:szCs w:val="18"/>
+              </w:rPr>
+              <w:t>Vector Addition</w:t>
             </w:r>
           </w:p>
           <w:p>
@@ -7441,7 +7428,33 @@
                 <w:sz w:val="14"/>
                 <w:szCs w:val="14"/>
               </w:rPr>
-              <w:t xml:space="preserve"> property of addition</w:t>
+              <w:t xml:space="preserve"> property of </w:t>
+            </w:r>
+            <w:r>
+              <w:rPr>
+                <w:b/>
+                <w:sz w:val="14"/>
+                <w:szCs w:val="14"/>
+              </w:rPr>
+              <w:t>real number</w:t>
+            </w:r>
+            <w:r>
+              <w:rPr>
+                <w:b/>
+                <w:color w:val="FF0000"/>
+                <w:sz w:val="14"/>
+                <w:szCs w:val="14"/>
+              </w:rPr>
+              <w:t xml:space="preserve"> </w:t>
+            </w:r>
+            <w:r>
+              <w:rPr>
+                <w:b/>
+                <w:color w:val="FF0000"/>
+                <w:sz w:val="14"/>
+                <w:szCs w:val="14"/>
+              </w:rPr>
+              <w:t>addition</w:t>
             </w:r>
             <w:r>
               <w:rPr>
@@ -8078,7 +8091,7 @@
                               <w:sz w:val="14"/>
                               <w:szCs w:val="14"/>
                             </w:rPr>
-                            <m:t>n</m:t>
+                            <m:t>2</m:t>
                           </m:r>
                         </m:sub>
                       </m:sSub>
@@ -8118,7 +8131,7 @@
                               <w:sz w:val="14"/>
                               <w:szCs w:val="14"/>
                             </w:rPr>
-                            <m:t>n</m:t>
+                            <m:t>2</m:t>
                           </m:r>
                         </m:sub>
                       </m:sSub>
@@ -8160,7 +8173,7 @@
                           <w:sz w:val="14"/>
                           <w:szCs w:val="14"/>
                         </w:rPr>
-                        <m:t>1</m:t>
+                        <m:t>2</m:t>
                       </m:r>
                     </m:sub>
                   </m:sSub>
@@ -8433,7 +8446,24 @@
                 <w:sz w:val="14"/>
                 <w:szCs w:val="14"/>
               </w:rPr>
-              <w:t xml:space="preserve"> and </w:t>
+              <w:t xml:space="preserve"> </w:t>
+            </w:r>
+            <w:r>
+              <w:rPr>
+                <w:b/>
+                <w:sz w:val="14"/>
+                <w:szCs w:val="14"/>
+              </w:rPr>
+              <w:t>and</w:t>
+            </w:r>
+            <w:r>
+              <w:rPr>
+                <w:b/>
+                <w:color w:val="FF0000"/>
+                <w:sz w:val="14"/>
+                <w:szCs w:val="14"/>
+              </w:rPr>
+              <w:t xml:space="preserve"> </w:t>
             </w:r>
             <m:oMath>
               <m:acc>
@@ -8777,7 +8807,7 @@
                               <w:sz w:val="14"/>
                               <w:szCs w:val="14"/>
                             </w:rPr>
-                            <m:t>n</m:t>
+                            <m:t>2</m:t>
                           </m:r>
                         </m:sub>
                       </m:sSub>
@@ -8817,7 +8847,7 @@
                               <w:sz w:val="14"/>
                               <w:szCs w:val="14"/>
                             </w:rPr>
-                            <m:t>n</m:t>
+                            <m:t>2</m:t>
                           </m:r>
                         </m:sub>
                       </m:sSub>
@@ -8859,7 +8889,7 @@
                           <w:sz w:val="14"/>
                           <w:szCs w:val="14"/>
                         </w:rPr>
-                        <m:t>1</m:t>
+                        <m:t>2</m:t>
                       </m:r>
                     </m:sub>
                   </m:sSub>
@@ -9039,7 +9069,7 @@
                 <w:sz w:val="18"/>
                 <w:szCs w:val="18"/>
               </w:rPr>
-              <w:t>Proof of Associativity (</w:t>
+              <w:t>Proof of</w:t>
             </w:r>
             <w:r>
               <w:rPr>
@@ -9047,7 +9077,7 @@
                 <w:sz w:val="18"/>
                 <w:szCs w:val="18"/>
               </w:rPr>
-              <w:t>Scalar Multiplication</w:t>
+              <w:t xml:space="preserve"> </w:t>
             </w:r>
             <w:r>
               <w:rPr>
@@ -9055,7 +9085,48 @@
                 <w:sz w:val="18"/>
                 <w:szCs w:val="18"/>
               </w:rPr>
-              <w:t>)</w:t>
+              <w:t>the</w:t>
+            </w:r>
+            <w:r>
+              <w:rPr>
+                <w:b/>
+                <w:sz w:val="18"/>
+                <w:szCs w:val="18"/>
+              </w:rPr>
+              <w:t xml:space="preserve"> Associativ</w:t>
+            </w:r>
+            <w:r>
+              <w:rPr>
+                <w:b/>
+                <w:sz w:val="18"/>
+                <w:szCs w:val="18"/>
+              </w:rPr>
+              <w:t>e</w:t>
+            </w:r>
+            <w:r>
+              <w:rPr>
+                <w:b/>
+                <w:sz w:val="18"/>
+                <w:szCs w:val="18"/>
+              </w:rPr>
+              <w:t xml:space="preserve"> </w:t>
+            </w:r>
+            <w:r>
+              <w:rPr>
+                <w:b/>
+                <w:sz w:val="18"/>
+                <w:szCs w:val="18"/>
+              </w:rPr>
+              <w:t xml:space="preserve">Property for </w:t>
+            </w:r>
+            <w:r>
+              <w:rPr>
+                <w:b/>
+                <w:color w:val="008000"/>
+                <w:sz w:val="18"/>
+                <w:szCs w:val="18"/>
+              </w:rPr>
+              <w:t>Scalar Multiplication</w:t>
             </w:r>
           </w:p>
           <w:p>
@@ -9545,15 +9616,7 @@
                   <w:sz w:val="14"/>
                   <w:szCs w:val="14"/>
                 </w:rPr>
-                <m:t>=(</m:t>
-              </m:r>
-              <m:r>
-                <w:rPr>
-                  <w:rFonts w:ascii="Cambria Math" w:eastAsiaTheme="minorEastAsia" w:hAnsi="Cambria Math"/>
-                  <w:sz w:val="14"/>
-                  <w:szCs w:val="14"/>
-                </w:rPr>
-                <m:t>d</m:t>
+                <m:t>=(d</m:t>
               </m:r>
               <m:sSub>
                 <m:sSubPr>
@@ -9593,15 +9656,7 @@
                   <w:sz w:val="14"/>
                   <w:szCs w:val="14"/>
                 </w:rPr>
-                <m:t>,</m:t>
-              </m:r>
-              <m:r>
-                <w:rPr>
-                  <w:rFonts w:ascii="Cambria Math" w:eastAsiaTheme="minorEastAsia" w:hAnsi="Cambria Math"/>
-                  <w:sz w:val="14"/>
-                  <w:szCs w:val="14"/>
-                </w:rPr>
-                <m:t>d</m:t>
+                <m:t>,d</m:t>
               </m:r>
               <m:sSub>
                 <m:sSubPr>
@@ -9641,15 +9696,7 @@
                   <w:sz w:val="14"/>
                   <w:szCs w:val="14"/>
                 </w:rPr>
-                <m:t>,…,</m:t>
-              </m:r>
-              <m:r>
-                <w:rPr>
-                  <w:rFonts w:ascii="Cambria Math" w:eastAsiaTheme="minorEastAsia" w:hAnsi="Cambria Math"/>
-                  <w:sz w:val="14"/>
-                  <w:szCs w:val="14"/>
-                </w:rPr>
-                <m:t>d</m:t>
+                <m:t>,…,d</m:t>
               </m:r>
               <m:sSub>
                 <m:sSubPr>
@@ -9766,19 +9813,10 @@
                     <w:sz w:val="14"/>
                     <w:szCs w:val="14"/>
                   </w:rPr>
-                  <m:t>c(</m:t>
+                  <m:t>c</m:t>
                 </m:r>
-                <m:r>
-                  <w:rPr>
-                    <w:rFonts w:ascii="Cambria Math" w:eastAsiaTheme="minorEastAsia" w:hAnsi="Cambria Math"/>
-                    <w:sz w:val="14"/>
-                    <w:szCs w:val="14"/>
-                  </w:rPr>
-                  <m:t>d</m:t>
-                </m:r>
-                <m:acc>
-                  <m:accPr>
-                    <m:chr m:val="⃗"/>
+                <m:d>
+                  <m:dPr>
                     <m:ctrlPr>
                       <w:rPr>
                         <w:rFonts w:ascii="Cambria Math" w:eastAsiaTheme="minorEastAsia" w:hAnsi="Cambria Math"/>
@@ -9787,7 +9825,7 @@
                         <w:szCs w:val="14"/>
                       </w:rPr>
                     </m:ctrlPr>
-                  </m:accPr>
+                  </m:dPr>
                   <m:e>
                     <m:r>
                       <w:rPr>
@@ -9795,18 +9833,33 @@
                         <w:sz w:val="14"/>
                         <w:szCs w:val="14"/>
                       </w:rPr>
-                      <m:t>u</m:t>
+                      <m:t>d</m:t>
                     </m:r>
-                    <m:r>
-                      <w:rPr>
-                        <w:rFonts w:ascii="Cambria Math" w:eastAsiaTheme="minorEastAsia" w:hAnsi="Cambria Math"/>
-                        <w:sz w:val="14"/>
-                        <w:szCs w:val="14"/>
-                      </w:rPr>
-                      <m:t>)</m:t>
-                    </m:r>
+                    <m:acc>
+                      <m:accPr>
+                        <m:chr m:val="⃗"/>
+                        <m:ctrlPr>
+                          <w:rPr>
+                            <w:rFonts w:ascii="Cambria Math" w:eastAsiaTheme="minorEastAsia" w:hAnsi="Cambria Math"/>
+                            <w:i/>
+                            <w:sz w:val="14"/>
+                            <w:szCs w:val="14"/>
+                          </w:rPr>
+                        </m:ctrlPr>
+                      </m:accPr>
+                      <m:e>
+                        <m:r>
+                          <w:rPr>
+                            <w:rFonts w:ascii="Cambria Math" w:eastAsiaTheme="minorEastAsia" w:hAnsi="Cambria Math"/>
+                            <w:sz w:val="14"/>
+                            <w:szCs w:val="14"/>
+                          </w:rPr>
+                          <m:t>u</m:t>
+                        </m:r>
+                      </m:e>
+                    </m:acc>
                   </m:e>
-                </m:acc>
+                </m:d>
                 <m:r>
                   <w:rPr>
                     <w:rFonts w:ascii="Cambria Math" w:eastAsiaTheme="minorEastAsia" w:hAnsi="Cambria Math"/>
@@ -9895,15 +9948,7 @@
                         <w:sz w:val="14"/>
                         <w:szCs w:val="14"/>
                       </w:rPr>
-                      <m:t>,</m:t>
-                    </m:r>
-                    <m:r>
-                      <w:rPr>
-                        <w:rFonts w:ascii="Cambria Math" w:eastAsiaTheme="minorEastAsia" w:hAnsi="Cambria Math"/>
-                        <w:sz w:val="14"/>
-                        <w:szCs w:val="14"/>
-                      </w:rPr>
-                      <m:t>c</m:t>
+                      <m:t>,c</m:t>
                     </m:r>
                     <m:d>
                       <m:dPr>
@@ -9965,15 +10010,7 @@
                         <w:sz w:val="14"/>
                         <w:szCs w:val="14"/>
                       </w:rPr>
-                      <m:t>,…,</m:t>
-                    </m:r>
-                    <m:r>
-                      <w:rPr>
-                        <w:rFonts w:ascii="Cambria Math" w:eastAsiaTheme="minorEastAsia" w:hAnsi="Cambria Math"/>
-                        <w:sz w:val="14"/>
-                        <w:szCs w:val="14"/>
-                      </w:rPr>
-                      <m:t>c</m:t>
+                      <m:t>,…,c</m:t>
                     </m:r>
                     <m:d>
                       <m:dPr>
@@ -10090,6 +10127,23 @@
                 <w:szCs w:val="14"/>
               </w:rPr>
               <w:t xml:space="preserve">property of </w:t>
+            </w:r>
+            <w:r>
+              <w:rPr>
+                <w:b/>
+                <w:sz w:val="14"/>
+                <w:szCs w:val="14"/>
+              </w:rPr>
+              <w:t>real number</w:t>
+            </w:r>
+            <w:r>
+              <w:rPr>
+                <w:b/>
+                <w:color w:val="FF0000"/>
+                <w:sz w:val="14"/>
+                <w:szCs w:val="14"/>
+              </w:rPr>
+              <w:t xml:space="preserve"> </w:t>
             </w:r>
             <w:r>
               <w:rPr>
@@ -10942,7 +10996,7 @@
                 <w:sz w:val="18"/>
                 <w:szCs w:val="18"/>
               </w:rPr>
-              <w:t>Distributive Law</w:t>
+              <w:t xml:space="preserve">the </w:t>
             </w:r>
             <w:r>
               <w:rPr>
@@ -10950,7 +11004,24 @@
                 <w:sz w:val="18"/>
                 <w:szCs w:val="18"/>
               </w:rPr>
-              <w:t xml:space="preserve"> (Vector Addition)</w:t>
+              <w:t xml:space="preserve">Distributive Law </w:t>
+            </w:r>
+            <w:r>
+              <w:rPr>
+                <w:b/>
+                <w:sz w:val="18"/>
+                <w:szCs w:val="18"/>
+              </w:rPr>
+              <w:t xml:space="preserve">for </w:t>
+            </w:r>
+            <w:r>
+              <w:rPr>
+                <w:b/>
+                <w:color w:val="008000"/>
+                <w:sz w:val="18"/>
+                <w:szCs w:val="18"/>
+              </w:rPr>
+              <w:t>Vector Addition</w:t>
             </w:r>
           </w:p>
           <w:p>
@@ -12167,15 +12238,7 @@
                       <w:sz w:val="14"/>
                       <w:szCs w:val="14"/>
                     </w:rPr>
-                    <m:t>,</m:t>
-                  </m:r>
-                  <m:r>
-                    <w:rPr>
-                      <w:rFonts w:ascii="Cambria Math" w:eastAsiaTheme="minorEastAsia" w:hAnsi="Cambria Math"/>
-                      <w:sz w:val="14"/>
-                      <w:szCs w:val="14"/>
-                    </w:rPr>
-                    <m:t>c</m:t>
+                    <m:t>,c</m:t>
                   </m:r>
                   <m:d>
                     <m:dPr>
@@ -12269,15 +12332,7 @@
                       <w:sz w:val="14"/>
                       <w:szCs w:val="14"/>
                     </w:rPr>
-                    <m:t>,…,</m:t>
-                  </m:r>
-                  <m:r>
-                    <w:rPr>
-                      <w:rFonts w:ascii="Cambria Math" w:eastAsiaTheme="minorEastAsia" w:hAnsi="Cambria Math"/>
-                      <w:sz w:val="14"/>
-                      <w:szCs w:val="14"/>
-                    </w:rPr>
-                    <m:t>c</m:t>
+                    <m:t>,…,c</m:t>
                   </m:r>
                   <m:d>
                     <m:dPr>
@@ -12413,7 +12468,33 @@
                 <w:sz w:val="14"/>
                 <w:szCs w:val="14"/>
               </w:rPr>
-              <w:t>distributive law over addition</w:t>
+              <w:t xml:space="preserve">distributive law over </w:t>
+            </w:r>
+            <w:r>
+              <w:rPr>
+                <w:b/>
+                <w:sz w:val="14"/>
+                <w:szCs w:val="14"/>
+              </w:rPr>
+              <w:t>real number</w:t>
+            </w:r>
+            <w:r>
+              <w:rPr>
+                <w:b/>
+                <w:color w:val="FF0000"/>
+                <w:sz w:val="14"/>
+                <w:szCs w:val="14"/>
+              </w:rPr>
+              <w:t xml:space="preserve"> </w:t>
+            </w:r>
+            <w:r>
+              <w:rPr>
+                <w:b/>
+                <w:color w:val="FF0000"/>
+                <w:sz w:val="14"/>
+                <w:szCs w:val="14"/>
+              </w:rPr>
+              <w:t>addition</w:t>
             </w:r>
             <w:r>
               <w:rPr>
@@ -12547,15 +12628,7 @@
                         <w:sz w:val="14"/>
                         <w:szCs w:val="14"/>
                       </w:rPr>
-                      <m:t>,</m:t>
-                    </m:r>
-                    <m:r>
-                      <w:rPr>
-                        <w:rFonts w:ascii="Cambria Math" w:eastAsiaTheme="minorEastAsia" w:hAnsi="Cambria Math"/>
-                        <w:sz w:val="14"/>
-                        <w:szCs w:val="14"/>
-                      </w:rPr>
-                      <m:t>c</m:t>
+                      <m:t>,c</m:t>
                     </m:r>
                     <m:d>
                       <m:dPr>
@@ -12649,15 +12722,7 @@
                         <w:sz w:val="14"/>
                         <w:szCs w:val="14"/>
                       </w:rPr>
-                      <m:t>,…,</m:t>
-                    </m:r>
-                    <m:r>
-                      <w:rPr>
-                        <w:rFonts w:ascii="Cambria Math" w:eastAsiaTheme="minorEastAsia" w:hAnsi="Cambria Math"/>
-                        <w:sz w:val="14"/>
-                        <w:szCs w:val="14"/>
-                      </w:rPr>
-                      <m:t>c</m:t>
+                      <m:t>,…,c</m:t>
                     </m:r>
                     <m:d>
                       <m:dPr>
@@ -13028,6 +13093,7 @@
               </w:rPr>
               <w:t xml:space="preserve">By the </w:t>
             </w:r>
+            <w:proofErr w:type="spellStart"/>
             <w:r>
               <w:rPr>
                 <w:b/>
@@ -13035,7 +13101,26 @@
                 <w:sz w:val="14"/>
                 <w:szCs w:val="14"/>
               </w:rPr>
-              <w:t>vector addition</w:t>
+              <w:t>defintition</w:t>
+            </w:r>
+            <w:proofErr w:type="spellEnd"/>
+            <w:r>
+              <w:rPr>
+                <w:b/>
+                <w:color w:val="FF0000"/>
+                <w:sz w:val="14"/>
+                <w:szCs w:val="14"/>
+              </w:rPr>
+              <w:t xml:space="preserve"> of v</w:t>
+            </w:r>
+            <w:r>
+              <w:rPr>
+                <w:b/>
+                <w:color w:val="FF0000"/>
+                <w:sz w:val="14"/>
+                <w:szCs w:val="14"/>
+              </w:rPr>
+              <w:t>ector addition</w:t>
             </w:r>
             <w:r>
               <w:rPr>
@@ -13811,15 +13896,7 @@
                   <w:sz w:val="14"/>
                   <w:szCs w:val="14"/>
                 </w:rPr>
-                <m:t>=</m:t>
-              </m:r>
-              <m:r>
-                <w:rPr>
-                  <w:rFonts w:ascii="Cambria Math" w:eastAsiaTheme="minorEastAsia" w:hAnsi="Cambria Math"/>
-                  <w:sz w:val="14"/>
-                  <w:szCs w:val="14"/>
-                </w:rPr>
-                <m:t>(c</m:t>
+                <m:t>=(c</m:t>
               </m:r>
               <m:sSub>
                 <m:sSubPr>
@@ -14101,23 +14178,16 @@
                 <w:sz w:val="18"/>
                 <w:szCs w:val="18"/>
               </w:rPr>
-              <w:t>Proof of Distributive Law (</w:t>
+              <w:t xml:space="preserve">Proof of the Distributive Law for </w:t>
             </w:r>
             <w:r>
               <w:rPr>
                 <w:b/>
+                <w:color w:val="008000"/>
                 <w:sz w:val="18"/>
                 <w:szCs w:val="18"/>
               </w:rPr>
               <w:t>Scalar Multiplication</w:t>
-            </w:r>
-            <w:r>
-              <w:rPr>
-                <w:b/>
-                <w:sz w:val="18"/>
-                <w:szCs w:val="18"/>
-              </w:rPr>
-              <w:t>)</w:t>
             </w:r>
           </w:p>
           <w:p>
@@ -14190,23 +14260,7 @@
                 <w:sz w:val="14"/>
                 <w:szCs w:val="14"/>
               </w:rPr>
-              <w:t xml:space="preserve"> </w:t>
-            </w:r>
-            <w:r>
-              <w:rPr>
-                <w:rFonts w:eastAsiaTheme="minorEastAsia"/>
-                <w:sz w:val="14"/>
-                <w:szCs w:val="14"/>
-              </w:rPr>
-              <w:t>are</w:t>
-            </w:r>
-            <w:r>
-              <w:rPr>
-                <w:rFonts w:eastAsiaTheme="minorEastAsia"/>
-                <w:sz w:val="14"/>
-                <w:szCs w:val="14"/>
-              </w:rPr>
-              <w:t xml:space="preserve"> </w:t>
+              <w:t xml:space="preserve"> are </w:t>
             </w:r>
             <w:r>
               <w:rPr>
@@ -14256,15 +14310,7 @@
                 <w:sz w:val="14"/>
                 <w:szCs w:val="14"/>
               </w:rPr>
-              <w:t xml:space="preserve"> </w:t>
-            </w:r>
-            <w:r>
-              <w:rPr>
-                <w:rFonts w:eastAsiaTheme="minorEastAsia"/>
-                <w:sz w:val="14"/>
-                <w:szCs w:val="14"/>
-              </w:rPr>
-              <w:t xml:space="preserve">is </w:t>
+              <w:t xml:space="preserve"> is </w:t>
             </w:r>
             <w:r>
               <w:rPr>
@@ -14900,7 +14946,33 @@
                 <w:sz w:val="14"/>
                 <w:szCs w:val="14"/>
               </w:rPr>
-              <w:t>distributive law over addition</w:t>
+              <w:t xml:space="preserve">distributive law over </w:t>
+            </w:r>
+            <w:r>
+              <w:rPr>
+                <w:b/>
+                <w:sz w:val="14"/>
+                <w:szCs w:val="14"/>
+              </w:rPr>
+              <w:t>real number</w:t>
+            </w:r>
+            <w:r>
+              <w:rPr>
+                <w:b/>
+                <w:color w:val="FF0000"/>
+                <w:sz w:val="14"/>
+                <w:szCs w:val="14"/>
+              </w:rPr>
+              <w:t xml:space="preserve"> </w:t>
+            </w:r>
+            <w:r>
+              <w:rPr>
+                <w:b/>
+                <w:color w:val="FF0000"/>
+                <w:sz w:val="14"/>
+                <w:szCs w:val="14"/>
+              </w:rPr>
+              <w:t>addition</w:t>
             </w:r>
             <w:r>
               <w:rPr>
@@ -15218,15 +15290,7 @@
                       <w:sz w:val="14"/>
                       <w:szCs w:val="14"/>
                     </w:rPr>
-                    <m:t>,</m:t>
-                  </m:r>
-                  <m:r>
-                    <w:rPr>
-                      <w:rFonts w:ascii="Cambria Math" w:eastAsiaTheme="minorEastAsia" w:hAnsi="Cambria Math"/>
-                      <w:sz w:val="14"/>
-                      <w:szCs w:val="14"/>
-                    </w:rPr>
-                    <m:t>c</m:t>
+                    <m:t>,c</m:t>
                   </m:r>
                   <m:sSub>
                     <m:sSubPr>
@@ -15306,15 +15370,7 @@
                       <w:sz w:val="14"/>
                       <w:szCs w:val="14"/>
                     </w:rPr>
-                    <m:t>,…,</m:t>
-                  </m:r>
-                  <m:r>
-                    <w:rPr>
-                      <w:rFonts w:ascii="Cambria Math" w:eastAsiaTheme="minorEastAsia" w:hAnsi="Cambria Math"/>
-                      <w:sz w:val="14"/>
-                      <w:szCs w:val="14"/>
-                    </w:rPr>
-                    <m:t>c</m:t>
+                    <m:t>,…,c</m:t>
                   </m:r>
                   <m:sSub>
                     <m:sSubPr>
@@ -16433,15 +16489,7 @@
                   <w:sz w:val="14"/>
                   <w:szCs w:val="14"/>
                 </w:rPr>
-                <m:t>+</m:t>
-              </m:r>
-              <m:r>
-                <w:rPr>
-                  <w:rFonts w:ascii="Cambria Math" w:eastAsiaTheme="minorEastAsia" w:hAnsi="Cambria Math"/>
-                  <w:sz w:val="14"/>
-                  <w:szCs w:val="14"/>
-                </w:rPr>
-                <m:t>du ⃗</m:t>
+                <m:t>+du ⃗</m:t>
               </m:r>
             </m:oMath>
             <w:r>
@@ -16532,14 +16580,13 @@
                 <w:szCs w:val="18"/>
               </w:rPr>
             </w:pPr>
-            <w:bookmarkStart w:id="0" w:name="_GoBack"/>
             <w:r>
               <w:rPr>
                 <w:b/>
                 <w:sz w:val="18"/>
                 <w:szCs w:val="18"/>
               </w:rPr>
-              <w:t>Proof of Identity (</w:t>
+              <w:t xml:space="preserve">Proof of </w:t>
             </w:r>
             <w:r>
               <w:rPr>
@@ -16547,7 +16594,7 @@
                 <w:sz w:val="18"/>
                 <w:szCs w:val="18"/>
               </w:rPr>
-              <w:t xml:space="preserve">Vector </w:t>
+              <w:t>the</w:t>
             </w:r>
             <w:r>
               <w:rPr>
@@ -16555,7 +16602,41 @@
                 <w:sz w:val="18"/>
                 <w:szCs w:val="18"/>
               </w:rPr>
-              <w:t>Addition)</w:t>
+              <w:t xml:space="preserve"> </w:t>
+            </w:r>
+            <w:r>
+              <w:rPr>
+                <w:b/>
+                <w:sz w:val="18"/>
+                <w:szCs w:val="18"/>
+              </w:rPr>
+              <w:t xml:space="preserve">Identity </w:t>
+            </w:r>
+            <w:r>
+              <w:rPr>
+                <w:b/>
+                <w:sz w:val="18"/>
+                <w:szCs w:val="18"/>
+              </w:rPr>
+              <w:t xml:space="preserve">Property for </w:t>
+            </w:r>
+            <w:r>
+              <w:rPr>
+                <w:b/>
+                <w:color w:val="008000"/>
+                <w:sz w:val="18"/>
+                <w:szCs w:val="18"/>
+              </w:rPr>
+              <w:t xml:space="preserve">Vector </w:t>
+            </w:r>
+            <w:r>
+              <w:rPr>
+                <w:b/>
+                <w:color w:val="008000"/>
+                <w:sz w:val="18"/>
+                <w:szCs w:val="18"/>
+              </w:rPr>
+              <w:t>Addition</w:t>
             </w:r>
           </w:p>
           <w:p>
@@ -16700,7 +16781,7 @@
                 <w:sz w:val="14"/>
                 <w:szCs w:val="14"/>
               </w:rPr>
-              <w:t xml:space="preserve">any real vectors in </w:t>
+              <w:t xml:space="preserve">any real vector in </w:t>
             </w:r>
             <m:oMath>
               <m:sSup>
@@ -16966,7 +17047,16 @@
                 <w:sz w:val="14"/>
                 <w:szCs w:val="14"/>
               </w:rPr>
-              <w:t xml:space="preserve">By the definition of </w:t>
+              <w:t xml:space="preserve">By the </w:t>
+            </w:r>
+            <w:r>
+              <w:rPr>
+                <w:b/>
+                <w:color w:val="FF0000"/>
+                <w:sz w:val="14"/>
+                <w:szCs w:val="14"/>
+              </w:rPr>
+              <w:t xml:space="preserve">definition of </w:t>
             </w:r>
             <w:r>
               <w:rPr>
@@ -17095,23 +17185,7 @@
                   <w:sz w:val="14"/>
                   <w:szCs w:val="14"/>
                 </w:rPr>
-                <m:t>+</m:t>
-              </m:r>
-              <m:r>
-                <w:rPr>
-                  <w:rFonts w:ascii="Cambria Math" w:eastAsiaTheme="minorEastAsia" w:hAnsi="Cambria Math"/>
-                  <w:sz w:val="14"/>
-                  <w:szCs w:val="14"/>
-                </w:rPr>
-                <m:t>0</m:t>
-              </m:r>
-              <m:r>
-                <w:rPr>
-                  <w:rFonts w:ascii="Cambria Math" w:eastAsiaTheme="minorEastAsia" w:hAnsi="Cambria Math"/>
-                  <w:sz w:val="14"/>
-                  <w:szCs w:val="14"/>
-                </w:rPr>
-                <m:t>,</m:t>
+                <m:t>+0,</m:t>
               </m:r>
               <m:sSub>
                 <m:sSubPr>
@@ -17151,23 +17225,7 @@
                   <w:sz w:val="14"/>
                   <w:szCs w:val="14"/>
                 </w:rPr>
-                <m:t>+</m:t>
-              </m:r>
-              <m:r>
-                <w:rPr>
-                  <w:rFonts w:ascii="Cambria Math" w:eastAsiaTheme="minorEastAsia" w:hAnsi="Cambria Math"/>
-                  <w:sz w:val="14"/>
-                  <w:szCs w:val="14"/>
-                </w:rPr>
-                <m:t>0</m:t>
-              </m:r>
-              <m:r>
-                <w:rPr>
-                  <w:rFonts w:ascii="Cambria Math" w:eastAsiaTheme="minorEastAsia" w:hAnsi="Cambria Math"/>
-                  <w:sz w:val="14"/>
-                  <w:szCs w:val="14"/>
-                </w:rPr>
-                <m:t>,…,</m:t>
+                <m:t>+0,…,</m:t>
               </m:r>
               <m:sSub>
                 <m:sSubPr>
@@ -17207,23 +17265,7 @@
                   <w:sz w:val="14"/>
                   <w:szCs w:val="14"/>
                 </w:rPr>
-                <m:t>+</m:t>
-              </m:r>
-              <m:r>
-                <w:rPr>
-                  <w:rFonts w:ascii="Cambria Math" w:eastAsiaTheme="minorEastAsia" w:hAnsi="Cambria Math"/>
-                  <w:sz w:val="14"/>
-                  <w:szCs w:val="14"/>
-                </w:rPr>
-                <m:t>0</m:t>
-              </m:r>
-              <m:r>
-                <w:rPr>
-                  <w:rFonts w:ascii="Cambria Math" w:eastAsiaTheme="minorEastAsia" w:hAnsi="Cambria Math"/>
-                  <w:sz w:val="14"/>
-                  <w:szCs w:val="14"/>
-                </w:rPr>
-                <m:t>)</m:t>
+                <m:t>+0)</m:t>
               </m:r>
             </m:oMath>
             <w:r>
@@ -17271,7 +17313,33 @@
                 <w:sz w:val="14"/>
                 <w:szCs w:val="14"/>
               </w:rPr>
-              <w:t>identity property of addition</w:t>
+              <w:t xml:space="preserve">identity property of </w:t>
+            </w:r>
+            <w:r>
+              <w:rPr>
+                <w:b/>
+                <w:sz w:val="14"/>
+                <w:szCs w:val="14"/>
+              </w:rPr>
+              <w:t>real number</w:t>
+            </w:r>
+            <w:r>
+              <w:rPr>
+                <w:b/>
+                <w:color w:val="FF0000"/>
+                <w:sz w:val="14"/>
+                <w:szCs w:val="14"/>
+              </w:rPr>
+              <w:t xml:space="preserve"> </w:t>
+            </w:r>
+            <w:r>
+              <w:rPr>
+                <w:b/>
+                <w:color w:val="FF0000"/>
+                <w:sz w:val="14"/>
+                <w:szCs w:val="14"/>
+              </w:rPr>
+              <w:t>addition</w:t>
             </w:r>
             <w:r>
               <w:rPr>
@@ -17341,23 +17409,7 @@
                       <w:sz w:val="14"/>
                       <w:szCs w:val="14"/>
                     </w:rPr>
-                    <m:t>+</m:t>
-                  </m:r>
-                  <m:r>
-                    <w:rPr>
-                      <w:rFonts w:ascii="Cambria Math" w:eastAsiaTheme="minorEastAsia" w:hAnsi="Cambria Math"/>
-                      <w:sz w:val="14"/>
-                      <w:szCs w:val="14"/>
-                    </w:rPr>
-                    <m:t>0</m:t>
-                  </m:r>
-                  <m:r>
-                    <w:rPr>
-                      <w:rFonts w:ascii="Cambria Math" w:eastAsiaTheme="minorEastAsia" w:hAnsi="Cambria Math"/>
-                      <w:sz w:val="14"/>
-                      <w:szCs w:val="14"/>
-                    </w:rPr>
-                    <m:t>,</m:t>
+                    <m:t>+0,</m:t>
                   </m:r>
                   <m:sSub>
                     <m:sSubPr>
@@ -17397,15 +17449,7 @@
                       <w:sz w:val="14"/>
                       <w:szCs w:val="14"/>
                     </w:rPr>
-                    <m:t>+0</m:t>
-                  </m:r>
-                  <m:r>
-                    <w:rPr>
-                      <w:rFonts w:ascii="Cambria Math" w:eastAsiaTheme="minorEastAsia" w:hAnsi="Cambria Math"/>
-                      <w:sz w:val="14"/>
-                      <w:szCs w:val="14"/>
-                    </w:rPr>
-                    <m:t>,…,</m:t>
+                    <m:t>+0,…,</m:t>
                   </m:r>
                   <m:sSub>
                     <m:sSubPr>
@@ -17445,15 +17489,7 @@
                       <w:sz w:val="14"/>
                       <w:szCs w:val="14"/>
                     </w:rPr>
-                    <m:t>+</m:t>
-                  </m:r>
-                  <m:r>
-                    <w:rPr>
-                      <w:rFonts w:ascii="Cambria Math" w:eastAsiaTheme="minorEastAsia" w:hAnsi="Cambria Math"/>
-                      <w:sz w:val="14"/>
-                      <w:szCs w:val="14"/>
-                    </w:rPr>
-                    <m:t>0</m:t>
+                    <m:t>+0</m:t>
                   </m:r>
                 </m:e>
               </m:d>
@@ -17880,7 +17916,7 @@
                 <w:sz w:val="18"/>
                 <w:szCs w:val="18"/>
               </w:rPr>
-              <w:t>Proof of Identity (</w:t>
+              <w:t xml:space="preserve">Proof of </w:t>
             </w:r>
             <w:r>
               <w:rPr>
@@ -17888,7 +17924,7 @@
                 <w:sz w:val="18"/>
                 <w:szCs w:val="18"/>
               </w:rPr>
-              <w:t xml:space="preserve">Scalar </w:t>
+              <w:t>the</w:t>
             </w:r>
             <w:r>
               <w:rPr>
@@ -17896,7 +17932,7 @@
                 <w:sz w:val="18"/>
                 <w:szCs w:val="18"/>
               </w:rPr>
-              <w:t>Multiplication</w:t>
+              <w:t xml:space="preserve"> </w:t>
             </w:r>
             <w:r>
               <w:rPr>
@@ -17904,7 +17940,33 @@
                 <w:sz w:val="18"/>
                 <w:szCs w:val="18"/>
               </w:rPr>
-              <w:t>)</w:t>
+              <w:t xml:space="preserve">Identity </w:t>
+            </w:r>
+            <w:r>
+              <w:rPr>
+                <w:b/>
+                <w:sz w:val="18"/>
+                <w:szCs w:val="18"/>
+              </w:rPr>
+              <w:t xml:space="preserve">Property for </w:t>
+            </w:r>
+            <w:r>
+              <w:rPr>
+                <w:b/>
+                <w:color w:val="008000"/>
+                <w:sz w:val="18"/>
+                <w:szCs w:val="18"/>
+              </w:rPr>
+              <w:t xml:space="preserve">Scalar </w:t>
+            </w:r>
+            <w:r>
+              <w:rPr>
+                <w:b/>
+                <w:color w:val="008000"/>
+                <w:sz w:val="18"/>
+                <w:szCs w:val="18"/>
+              </w:rPr>
+              <w:t>Multiplication</w:t>
             </w:r>
           </w:p>
           <w:p>
@@ -17993,7 +18055,7 @@
                 <w:sz w:val="14"/>
                 <w:szCs w:val="14"/>
               </w:rPr>
-              <w:t xml:space="preserve">any real vectors in </w:t>
+              <w:t xml:space="preserve">any real vector in </w:t>
             </w:r>
             <m:oMath>
               <m:sSup>
@@ -18259,7 +18321,16 @@
                 <w:sz w:val="14"/>
                 <w:szCs w:val="14"/>
               </w:rPr>
-              <w:t xml:space="preserve">By the definition of </w:t>
+              <w:t xml:space="preserve">By the </w:t>
+            </w:r>
+            <w:r>
+              <w:rPr>
+                <w:b/>
+                <w:color w:val="FF0000"/>
+                <w:sz w:val="14"/>
+                <w:szCs w:val="14"/>
+              </w:rPr>
+              <w:t xml:space="preserve">definition of </w:t>
             </w:r>
             <w:r>
               <w:rPr>
@@ -18345,15 +18416,7 @@
                       <w:sz w:val="14"/>
                       <w:szCs w:val="14"/>
                     </w:rPr>
-                    <m:t>1</m:t>
-                  </m:r>
-                  <m:r>
-                    <w:rPr>
-                      <w:rFonts w:ascii="Cambria Math" w:eastAsiaTheme="minorEastAsia" w:hAnsi="Cambria Math"/>
-                      <w:sz w:val="14"/>
-                      <w:szCs w:val="14"/>
-                    </w:rPr>
-                    <m:t>u</m:t>
+                    <m:t>1u</m:t>
                   </m:r>
                 </m:e>
                 <m:sub>
@@ -18393,15 +18456,7 @@
                       <w:sz w:val="14"/>
                       <w:szCs w:val="14"/>
                     </w:rPr>
-                    <m:t>1</m:t>
-                  </m:r>
-                  <m:r>
-                    <w:rPr>
-                      <w:rFonts w:ascii="Cambria Math" w:eastAsiaTheme="minorEastAsia" w:hAnsi="Cambria Math"/>
-                      <w:sz w:val="14"/>
-                      <w:szCs w:val="14"/>
-                    </w:rPr>
-                    <m:t>u</m:t>
+                    <m:t>1u</m:t>
                   </m:r>
                 </m:e>
                 <m:sub>
@@ -18441,15 +18496,7 @@
                       <w:sz w:val="14"/>
                       <w:szCs w:val="14"/>
                     </w:rPr>
-                    <m:t>1</m:t>
-                  </m:r>
-                  <m:r>
-                    <w:rPr>
-                      <w:rFonts w:ascii="Cambria Math" w:eastAsiaTheme="minorEastAsia" w:hAnsi="Cambria Math"/>
-                      <w:sz w:val="14"/>
-                      <w:szCs w:val="14"/>
-                    </w:rPr>
-                    <m:t>u</m:t>
+                    <m:t>1u</m:t>
                   </m:r>
                 </m:e>
                 <m:sub>
@@ -18518,6 +18565,23 @@
                 <w:szCs w:val="14"/>
               </w:rPr>
               <w:t xml:space="preserve">identity property of </w:t>
+            </w:r>
+            <w:r>
+              <w:rPr>
+                <w:b/>
+                <w:sz w:val="14"/>
+                <w:szCs w:val="14"/>
+              </w:rPr>
+              <w:t>real number</w:t>
+            </w:r>
+            <w:r>
+              <w:rPr>
+                <w:b/>
+                <w:color w:val="FF0000"/>
+                <w:sz w:val="14"/>
+                <w:szCs w:val="14"/>
+              </w:rPr>
+              <w:t xml:space="preserve"> </w:t>
             </w:r>
             <w:r>
               <w:rPr>
@@ -19090,7 +19154,6 @@
           </w:p>
         </w:tc>
       </w:tr>
-      <w:bookmarkEnd w:id="0"/>
     </w:tbl>
     <w:p>
       <w:pPr>

</xml_diff>